<commit_message>
Versão finalizada do documento de visão + PDF
</commit_message>
<xml_diff>
--- a/Documento de Visão.docx
+++ b/Documento de Visão.docx
@@ -5,9 +5,54 @@
     <w:p>
       <w:pPr>
         <w:pStyle w:val="Title"/>
+        <w:jc w:val="center"/>
+      </w:pPr>
+    </w:p>
+    <w:p>
+      <w:pPr>
+        <w:pStyle w:val="Title"/>
+        <w:jc w:val="center"/>
+      </w:pPr>
+    </w:p>
+    <w:p>
+      <w:pPr>
+        <w:pStyle w:val="Title"/>
+        <w:jc w:val="center"/>
+      </w:pPr>
+    </w:p>
+    <w:p>
+      <w:pPr>
+        <w:pStyle w:val="Title"/>
+        <w:jc w:val="center"/>
+      </w:pPr>
+    </w:p>
+    <w:p>
+      <w:pPr>
+        <w:pStyle w:val="Title"/>
+        <w:jc w:val="center"/>
+      </w:pPr>
+    </w:p>
+    <w:p/>
+    <w:p/>
+    <w:p>
+      <w:pPr>
+        <w:pStyle w:val="Title"/>
+        <w:jc w:val="center"/>
+      </w:pPr>
+    </w:p>
+    <w:p>
+      <w:pPr>
+        <w:pStyle w:val="Title"/>
+        <w:jc w:val="center"/>
+        <w:rPr>
+          <w:sz w:val="144"/>
+        </w:rPr>
       </w:pPr>
       <w:proofErr w:type="spellStart"/>
       <w:r>
+        <w:rPr>
+          <w:sz w:val="144"/>
+        </w:rPr>
         <w:t>Talpi</w:t>
       </w:r>
       <w:proofErr w:type="spellEnd"/>
@@ -15,8 +60,15 @@
     <w:p>
       <w:pPr>
         <w:pStyle w:val="Subtitle"/>
-      </w:pPr>
-      <w:r>
+        <w:jc w:val="center"/>
+        <w:rPr>
+          <w:sz w:val="36"/>
+        </w:rPr>
+      </w:pPr>
+      <w:r>
+        <w:rPr>
+          <w:sz w:val="36"/>
+        </w:rPr>
         <w:t>Documento de Visão do Negócio</w:t>
       </w:r>
     </w:p>
@@ -29,10 +81,12 @@
       <w:pPr>
         <w:pStyle w:val="Heading1"/>
       </w:pPr>
+      <w:bookmarkStart w:id="0" w:name="_Toc458512070"/>
       <w:r>
         <w:lastRenderedPageBreak/>
         <w:t>Histórico das Revisões</w:t>
       </w:r>
+      <w:bookmarkEnd w:id="0"/>
     </w:p>
     <w:tbl>
       <w:tblPr>
@@ -705,7 +759,6 @@
           <w:pPr>
             <w:pStyle w:val="TOC1"/>
             <w:tabs>
-              <w:tab w:val="left" w:pos="440"/>
               <w:tab w:val="right" w:leader="dot" w:pos="9016"/>
             </w:tabs>
             <w:rPr>
@@ -726,7 +779,125 @@
           <w:r>
             <w:fldChar w:fldCharType="separate"/>
           </w:r>
-          <w:hyperlink w:anchor="_Toc458508018" w:history="1">
+          <w:bookmarkStart w:id="1" w:name="_GoBack"/>
+          <w:bookmarkEnd w:id="1"/>
+          <w:r>
+            <w:rPr>
+              <w:rStyle w:val="Hyperlink"/>
+              <w:noProof/>
+            </w:rPr>
+            <w:fldChar w:fldCharType="begin"/>
+          </w:r>
+          <w:r>
+            <w:rPr>
+              <w:rStyle w:val="Hyperlink"/>
+              <w:noProof/>
+            </w:rPr>
+            <w:instrText xml:space="preserve"> </w:instrText>
+          </w:r>
+          <w:r>
+            <w:rPr>
+              <w:noProof/>
+            </w:rPr>
+            <w:instrText>HYPERLINK \l "_Toc458512070"</w:instrText>
+          </w:r>
+          <w:r>
+            <w:rPr>
+              <w:rStyle w:val="Hyperlink"/>
+              <w:noProof/>
+            </w:rPr>
+            <w:instrText xml:space="preserve"> </w:instrText>
+          </w:r>
+          <w:r>
+            <w:rPr>
+              <w:rStyle w:val="Hyperlink"/>
+              <w:noProof/>
+            </w:rPr>
+          </w:r>
+          <w:r>
+            <w:rPr>
+              <w:rStyle w:val="Hyperlink"/>
+              <w:noProof/>
+            </w:rPr>
+            <w:fldChar w:fldCharType="separate"/>
+          </w:r>
+          <w:r>
+            <w:rPr>
+              <w:rStyle w:val="Hyperlink"/>
+              <w:noProof/>
+            </w:rPr>
+            <w:t>Histórico das Revisões</w:t>
+          </w:r>
+          <w:r>
+            <w:rPr>
+              <w:noProof/>
+              <w:webHidden/>
+            </w:rPr>
+            <w:tab/>
+          </w:r>
+          <w:r>
+            <w:rPr>
+              <w:noProof/>
+              <w:webHidden/>
+            </w:rPr>
+            <w:fldChar w:fldCharType="begin"/>
+          </w:r>
+          <w:r>
+            <w:rPr>
+              <w:noProof/>
+              <w:webHidden/>
+            </w:rPr>
+            <w:instrText xml:space="preserve"> PAGEREF _Toc458512070 \h </w:instrText>
+          </w:r>
+          <w:r>
+            <w:rPr>
+              <w:noProof/>
+              <w:webHidden/>
+            </w:rPr>
+          </w:r>
+          <w:r>
+            <w:rPr>
+              <w:noProof/>
+              <w:webHidden/>
+            </w:rPr>
+            <w:fldChar w:fldCharType="separate"/>
+          </w:r>
+          <w:r>
+            <w:rPr>
+              <w:noProof/>
+              <w:webHidden/>
+            </w:rPr>
+            <w:t>2</w:t>
+          </w:r>
+          <w:r>
+            <w:rPr>
+              <w:noProof/>
+              <w:webHidden/>
+            </w:rPr>
+            <w:fldChar w:fldCharType="end"/>
+          </w:r>
+          <w:r>
+            <w:rPr>
+              <w:rStyle w:val="Hyperlink"/>
+              <w:noProof/>
+            </w:rPr>
+            <w:fldChar w:fldCharType="end"/>
+          </w:r>
+        </w:p>
+        <w:p>
+          <w:pPr>
+            <w:pStyle w:val="TOC1"/>
+            <w:tabs>
+              <w:tab w:val="left" w:pos="440"/>
+              <w:tab w:val="right" w:leader="dot" w:pos="9016"/>
+            </w:tabs>
+            <w:rPr>
+              <w:rFonts w:eastAsiaTheme="minorEastAsia"/>
+              <w:noProof/>
+              <w:lang w:eastAsia="pt-BR"/>
+            </w:rPr>
+          </w:pPr>
+          <w:hyperlink w:anchor="_Toc458512071" w:history="1">
             <w:r>
               <w:rPr>
                 <w:rStyle w:val="Hyperlink"/>
@@ -768,7 +939,7 @@
                 <w:noProof/>
                 <w:webHidden/>
               </w:rPr>
-              <w:instrText xml:space="preserve"> PAGEREF _Toc458508018 \h </w:instrText>
+              <w:instrText xml:space="preserve"> PAGEREF _Toc458512071 \h </w:instrText>
             </w:r>
             <w:r>
               <w:rPr>
@@ -812,7 +983,7 @@
               <w:lang w:eastAsia="pt-BR"/>
             </w:rPr>
           </w:pPr>
-          <w:hyperlink w:anchor="_Toc458508019" w:history="1">
+          <w:hyperlink w:anchor="_Toc458512072" w:history="1">
             <w:r>
               <w:rPr>
                 <w:rStyle w:val="Hyperlink"/>
@@ -854,7 +1025,7 @@
                 <w:noProof/>
                 <w:webHidden/>
               </w:rPr>
-              <w:instrText xml:space="preserve"> PAGEREF _Toc458508019 \h </w:instrText>
+              <w:instrText xml:space="preserve"> PAGEREF _Toc458512072 \h </w:instrText>
             </w:r>
             <w:r>
               <w:rPr>
@@ -898,7 +1069,7 @@
               <w:lang w:eastAsia="pt-BR"/>
             </w:rPr>
           </w:pPr>
-          <w:hyperlink w:anchor="_Toc458508020" w:history="1">
+          <w:hyperlink w:anchor="_Toc458512073" w:history="1">
             <w:r>
               <w:rPr>
                 <w:rStyle w:val="Hyperlink"/>
@@ -940,7 +1111,7 @@
                 <w:noProof/>
                 <w:webHidden/>
               </w:rPr>
-              <w:instrText xml:space="preserve"> PAGEREF _Toc458508020 \h </w:instrText>
+              <w:instrText xml:space="preserve"> PAGEREF _Toc458512073 \h </w:instrText>
             </w:r>
             <w:r>
               <w:rPr>
@@ -984,7 +1155,7 @@
               <w:lang w:eastAsia="pt-BR"/>
             </w:rPr>
           </w:pPr>
-          <w:hyperlink w:anchor="_Toc458508021" w:history="1">
+          <w:hyperlink w:anchor="_Toc458512074" w:history="1">
             <w:r>
               <w:rPr>
                 <w:rStyle w:val="Hyperlink"/>
@@ -1026,7 +1197,7 @@
                 <w:noProof/>
                 <w:webHidden/>
               </w:rPr>
-              <w:instrText xml:space="preserve"> PAGEREF _Toc458508021 \h </w:instrText>
+              <w:instrText xml:space="preserve"> PAGEREF _Toc458512074 \h </w:instrText>
             </w:r>
             <w:r>
               <w:rPr>
@@ -1070,7 +1241,7 @@
               <w:lang w:eastAsia="pt-BR"/>
             </w:rPr>
           </w:pPr>
-          <w:hyperlink w:anchor="_Toc458508022" w:history="1">
+          <w:hyperlink w:anchor="_Toc458512075" w:history="1">
             <w:r>
               <w:rPr>
                 <w:rStyle w:val="Hyperlink"/>
@@ -1112,7 +1283,7 @@
                 <w:noProof/>
                 <w:webHidden/>
               </w:rPr>
-              <w:instrText xml:space="preserve"> PAGEREF _Toc458508022 \h </w:instrText>
+              <w:instrText xml:space="preserve"> PAGEREF _Toc458512075 \h </w:instrText>
             </w:r>
             <w:r>
               <w:rPr>
@@ -1156,7 +1327,7 @@
               <w:lang w:eastAsia="pt-BR"/>
             </w:rPr>
           </w:pPr>
-          <w:hyperlink w:anchor="_Toc458508023" w:history="1">
+          <w:hyperlink w:anchor="_Toc458512076" w:history="1">
             <w:r>
               <w:rPr>
                 <w:rStyle w:val="Hyperlink"/>
@@ -1198,7 +1369,7 @@
                 <w:noProof/>
                 <w:webHidden/>
               </w:rPr>
-              <w:instrText xml:space="preserve"> PAGEREF _Toc458508023 \h </w:instrText>
+              <w:instrText xml:space="preserve"> PAGEREF _Toc458512076 \h </w:instrText>
             </w:r>
             <w:r>
               <w:rPr>
@@ -1242,7 +1413,7 @@
               <w:lang w:eastAsia="pt-BR"/>
             </w:rPr>
           </w:pPr>
-          <w:hyperlink w:anchor="_Toc458508024" w:history="1">
+          <w:hyperlink w:anchor="_Toc458512077" w:history="1">
             <w:r>
               <w:rPr>
                 <w:rStyle w:val="Hyperlink"/>
@@ -1284,7 +1455,7 @@
                 <w:noProof/>
                 <w:webHidden/>
               </w:rPr>
-              <w:instrText xml:space="preserve"> PAGEREF _Toc458508024 \h </w:instrText>
+              <w:instrText xml:space="preserve"> PAGEREF _Toc458512077 \h </w:instrText>
             </w:r>
             <w:r>
               <w:rPr>
@@ -1328,7 +1499,7 @@
               <w:lang w:eastAsia="pt-BR"/>
             </w:rPr>
           </w:pPr>
-          <w:hyperlink w:anchor="_Toc458508025" w:history="1">
+          <w:hyperlink w:anchor="_Toc458512078" w:history="1">
             <w:r>
               <w:rPr>
                 <w:rStyle w:val="Hyperlink"/>
@@ -1370,7 +1541,7 @@
                 <w:noProof/>
                 <w:webHidden/>
               </w:rPr>
-              <w:instrText xml:space="preserve"> PAGEREF _Toc458508025 \h </w:instrText>
+              <w:instrText xml:space="preserve"> PAGEREF _Toc458512078 \h </w:instrText>
             </w:r>
             <w:r>
               <w:rPr>
@@ -1390,7 +1561,7 @@
                 <w:noProof/>
                 <w:webHidden/>
               </w:rPr>
-              <w:t>4</w:t>
+              <w:t>5</w:t>
             </w:r>
             <w:r>
               <w:rPr>
@@ -1414,7 +1585,7 @@
               <w:lang w:eastAsia="pt-BR"/>
             </w:rPr>
           </w:pPr>
-          <w:hyperlink w:anchor="_Toc458508026" w:history="1">
+          <w:hyperlink w:anchor="_Toc458512079" w:history="1">
             <w:r>
               <w:rPr>
                 <w:rStyle w:val="Hyperlink"/>
@@ -1456,7 +1627,7 @@
                 <w:noProof/>
                 <w:webHidden/>
               </w:rPr>
-              <w:instrText xml:space="preserve"> PAGEREF _Toc458508026 \h </w:instrText>
+              <w:instrText xml:space="preserve"> PAGEREF _Toc458512079 \h </w:instrText>
             </w:r>
             <w:r>
               <w:rPr>
@@ -1500,7 +1671,7 @@
               <w:lang w:eastAsia="pt-BR"/>
             </w:rPr>
           </w:pPr>
-          <w:hyperlink w:anchor="_Toc458508027" w:history="1">
+          <w:hyperlink w:anchor="_Toc458512080" w:history="1">
             <w:r>
               <w:rPr>
                 <w:rStyle w:val="Hyperlink"/>
@@ -1542,7 +1713,7 @@
                 <w:noProof/>
                 <w:webHidden/>
               </w:rPr>
-              <w:instrText xml:space="preserve"> PAGEREF _Toc458508027 \h </w:instrText>
+              <w:instrText xml:space="preserve"> PAGEREF _Toc458512080 \h </w:instrText>
             </w:r>
             <w:r>
               <w:rPr>
@@ -1586,7 +1757,7 @@
               <w:lang w:eastAsia="pt-BR"/>
             </w:rPr>
           </w:pPr>
-          <w:hyperlink w:anchor="_Toc458508028" w:history="1">
+          <w:hyperlink w:anchor="_Toc458512081" w:history="1">
             <w:r>
               <w:rPr>
                 <w:rStyle w:val="Hyperlink"/>
@@ -1628,7 +1799,7 @@
                 <w:noProof/>
                 <w:webHidden/>
               </w:rPr>
-              <w:instrText xml:space="preserve"> PAGEREF _Toc458508028 \h </w:instrText>
+              <w:instrText xml:space="preserve"> PAGEREF _Toc458512081 \h </w:instrText>
             </w:r>
             <w:r>
               <w:rPr>
@@ -1672,7 +1843,7 @@
               <w:lang w:eastAsia="pt-BR"/>
             </w:rPr>
           </w:pPr>
-          <w:hyperlink w:anchor="_Toc458508029" w:history="1">
+          <w:hyperlink w:anchor="_Toc458512082" w:history="1">
             <w:r>
               <w:rPr>
                 <w:rStyle w:val="Hyperlink"/>
@@ -1714,7 +1885,7 @@
                 <w:noProof/>
                 <w:webHidden/>
               </w:rPr>
-              <w:instrText xml:space="preserve"> PAGEREF _Toc458508029 \h </w:instrText>
+              <w:instrText xml:space="preserve"> PAGEREF _Toc458512082 \h </w:instrText>
             </w:r>
             <w:r>
               <w:rPr>
@@ -1735,6 +1906,252 @@
                 <w:webHidden/>
               </w:rPr>
               <w:t>5</w:t>
+            </w:r>
+            <w:r>
+              <w:rPr>
+                <w:noProof/>
+                <w:webHidden/>
+              </w:rPr>
+              <w:fldChar w:fldCharType="end"/>
+            </w:r>
+          </w:hyperlink>
+        </w:p>
+        <w:p>
+          <w:pPr>
+            <w:pStyle w:val="TOC3"/>
+            <w:tabs>
+              <w:tab w:val="left" w:pos="1320"/>
+              <w:tab w:val="right" w:leader="dot" w:pos="9016"/>
+            </w:tabs>
+            <w:rPr>
+              <w:noProof/>
+            </w:rPr>
+          </w:pPr>
+          <w:hyperlink w:anchor="_Toc458512083" w:history="1">
+            <w:r>
+              <w:rPr>
+                <w:rStyle w:val="Hyperlink"/>
+                <w:noProof/>
+              </w:rPr>
+              <w:t>3.3.1.</w:t>
+            </w:r>
+            <w:r>
+              <w:rPr>
+                <w:noProof/>
+              </w:rPr>
+              <w:tab/>
+            </w:r>
+            <w:r>
+              <w:rPr>
+                <w:rStyle w:val="Hyperlink"/>
+                <w:noProof/>
+              </w:rPr>
+              <w:t>Gerência de Escopo</w:t>
+            </w:r>
+            <w:r>
+              <w:rPr>
+                <w:noProof/>
+                <w:webHidden/>
+              </w:rPr>
+              <w:tab/>
+            </w:r>
+            <w:r>
+              <w:rPr>
+                <w:noProof/>
+                <w:webHidden/>
+              </w:rPr>
+              <w:fldChar w:fldCharType="begin"/>
+            </w:r>
+            <w:r>
+              <w:rPr>
+                <w:noProof/>
+                <w:webHidden/>
+              </w:rPr>
+              <w:instrText xml:space="preserve"> PAGEREF _Toc458512083 \h </w:instrText>
+            </w:r>
+            <w:r>
+              <w:rPr>
+                <w:noProof/>
+                <w:webHidden/>
+              </w:rPr>
+            </w:r>
+            <w:r>
+              <w:rPr>
+                <w:noProof/>
+                <w:webHidden/>
+              </w:rPr>
+              <w:fldChar w:fldCharType="separate"/>
+            </w:r>
+            <w:r>
+              <w:rPr>
+                <w:noProof/>
+                <w:webHidden/>
+              </w:rPr>
+              <w:t>5</w:t>
+            </w:r>
+            <w:r>
+              <w:rPr>
+                <w:noProof/>
+                <w:webHidden/>
+              </w:rPr>
+              <w:fldChar w:fldCharType="end"/>
+            </w:r>
+          </w:hyperlink>
+        </w:p>
+        <w:p>
+          <w:pPr>
+            <w:pStyle w:val="TOC3"/>
+            <w:tabs>
+              <w:tab w:val="left" w:pos="1320"/>
+              <w:tab w:val="right" w:leader="dot" w:pos="9016"/>
+            </w:tabs>
+            <w:rPr>
+              <w:noProof/>
+            </w:rPr>
+          </w:pPr>
+          <w:hyperlink w:anchor="_Toc458512084" w:history="1">
+            <w:r>
+              <w:rPr>
+                <w:rStyle w:val="Hyperlink"/>
+                <w:noProof/>
+              </w:rPr>
+              <w:t>3.3.2.</w:t>
+            </w:r>
+            <w:r>
+              <w:rPr>
+                <w:noProof/>
+              </w:rPr>
+              <w:tab/>
+            </w:r>
+            <w:r>
+              <w:rPr>
+                <w:rStyle w:val="Hyperlink"/>
+                <w:noProof/>
+              </w:rPr>
+              <w:t>Gerência de Prazo</w:t>
+            </w:r>
+            <w:r>
+              <w:rPr>
+                <w:noProof/>
+                <w:webHidden/>
+              </w:rPr>
+              <w:tab/>
+            </w:r>
+            <w:r>
+              <w:rPr>
+                <w:noProof/>
+                <w:webHidden/>
+              </w:rPr>
+              <w:fldChar w:fldCharType="begin"/>
+            </w:r>
+            <w:r>
+              <w:rPr>
+                <w:noProof/>
+                <w:webHidden/>
+              </w:rPr>
+              <w:instrText xml:space="preserve"> PAGEREF _Toc458512084 \h </w:instrText>
+            </w:r>
+            <w:r>
+              <w:rPr>
+                <w:noProof/>
+                <w:webHidden/>
+              </w:rPr>
+            </w:r>
+            <w:r>
+              <w:rPr>
+                <w:noProof/>
+                <w:webHidden/>
+              </w:rPr>
+              <w:fldChar w:fldCharType="separate"/>
+            </w:r>
+            <w:r>
+              <w:rPr>
+                <w:noProof/>
+                <w:webHidden/>
+              </w:rPr>
+              <w:t>5</w:t>
+            </w:r>
+            <w:r>
+              <w:rPr>
+                <w:noProof/>
+                <w:webHidden/>
+              </w:rPr>
+              <w:fldChar w:fldCharType="end"/>
+            </w:r>
+          </w:hyperlink>
+        </w:p>
+        <w:p>
+          <w:pPr>
+            <w:pStyle w:val="TOC3"/>
+            <w:tabs>
+              <w:tab w:val="left" w:pos="1320"/>
+              <w:tab w:val="right" w:leader="dot" w:pos="9016"/>
+            </w:tabs>
+            <w:rPr>
+              <w:noProof/>
+            </w:rPr>
+          </w:pPr>
+          <w:hyperlink w:anchor="_Toc458512085" w:history="1">
+            <w:r>
+              <w:rPr>
+                <w:rStyle w:val="Hyperlink"/>
+                <w:noProof/>
+              </w:rPr>
+              <w:t>3.3.3.</w:t>
+            </w:r>
+            <w:r>
+              <w:rPr>
+                <w:noProof/>
+              </w:rPr>
+              <w:tab/>
+            </w:r>
+            <w:r>
+              <w:rPr>
+                <w:rStyle w:val="Hyperlink"/>
+                <w:noProof/>
+              </w:rPr>
+              <w:t>Auxílio na Estimativa de Custo</w:t>
+            </w:r>
+            <w:r>
+              <w:rPr>
+                <w:noProof/>
+                <w:webHidden/>
+              </w:rPr>
+              <w:tab/>
+            </w:r>
+            <w:r>
+              <w:rPr>
+                <w:noProof/>
+                <w:webHidden/>
+              </w:rPr>
+              <w:fldChar w:fldCharType="begin"/>
+            </w:r>
+            <w:r>
+              <w:rPr>
+                <w:noProof/>
+                <w:webHidden/>
+              </w:rPr>
+              <w:instrText xml:space="preserve"> PAGEREF _Toc458512085 \h </w:instrText>
+            </w:r>
+            <w:r>
+              <w:rPr>
+                <w:noProof/>
+                <w:webHidden/>
+              </w:rPr>
+            </w:r>
+            <w:r>
+              <w:rPr>
+                <w:noProof/>
+                <w:webHidden/>
+              </w:rPr>
+              <w:fldChar w:fldCharType="separate"/>
+            </w:r>
+            <w:r>
+              <w:rPr>
+                <w:noProof/>
+                <w:webHidden/>
+              </w:rPr>
+              <w:t>6</w:t>
             </w:r>
             <w:r>
               <w:rPr>
@@ -1758,7 +2175,7 @@
               <w:lang w:eastAsia="pt-BR"/>
             </w:rPr>
           </w:pPr>
-          <w:hyperlink w:anchor="_Toc458508030" w:history="1">
+          <w:hyperlink w:anchor="_Toc458512086" w:history="1">
             <w:r>
               <w:rPr>
                 <w:rStyle w:val="Hyperlink"/>
@@ -1800,7 +2217,7 @@
                 <w:noProof/>
                 <w:webHidden/>
               </w:rPr>
-              <w:instrText xml:space="preserve"> PAGEREF _Toc458508030 \h </w:instrText>
+              <w:instrText xml:space="preserve"> PAGEREF _Toc458512086 \h </w:instrText>
             </w:r>
             <w:r>
               <w:rPr>
@@ -1820,7 +2237,7 @@
                 <w:noProof/>
                 <w:webHidden/>
               </w:rPr>
-              <w:t>5</w:t>
+              <w:t>6</w:t>
             </w:r>
             <w:r>
               <w:rPr>
@@ -1844,7 +2261,7 @@
               <w:lang w:eastAsia="pt-BR"/>
             </w:rPr>
           </w:pPr>
-          <w:hyperlink w:anchor="_Toc458508031" w:history="1">
+          <w:hyperlink w:anchor="_Toc458512087" w:history="1">
             <w:r>
               <w:rPr>
                 <w:rStyle w:val="Hyperlink"/>
@@ -1886,7 +2303,7 @@
                 <w:noProof/>
                 <w:webHidden/>
               </w:rPr>
-              <w:instrText xml:space="preserve"> PAGEREF _Toc458508031 \h </w:instrText>
+              <w:instrText xml:space="preserve"> PAGEREF _Toc458512087 \h </w:instrText>
             </w:r>
             <w:r>
               <w:rPr>
@@ -1906,7 +2323,7 @@
                 <w:noProof/>
                 <w:webHidden/>
               </w:rPr>
-              <w:t>5</w:t>
+              <w:t>6</w:t>
             </w:r>
             <w:r>
               <w:rPr>
@@ -1930,7 +2347,7 @@
               <w:lang w:eastAsia="pt-BR"/>
             </w:rPr>
           </w:pPr>
-          <w:hyperlink w:anchor="_Toc458508032" w:history="1">
+          <w:hyperlink w:anchor="_Toc458512088" w:history="1">
             <w:r>
               <w:rPr>
                 <w:rStyle w:val="Hyperlink"/>
@@ -1972,7 +2389,7 @@
                 <w:noProof/>
                 <w:webHidden/>
               </w:rPr>
-              <w:instrText xml:space="preserve"> PAGEREF _Toc458508032 \h </w:instrText>
+              <w:instrText xml:space="preserve"> PAGEREF _Toc458512088 \h </w:instrText>
             </w:r>
             <w:r>
               <w:rPr>
@@ -1992,7 +2409,7 @@
                 <w:noProof/>
                 <w:webHidden/>
               </w:rPr>
-              <w:t>5</w:t>
+              <w:t>6</w:t>
             </w:r>
             <w:r>
               <w:rPr>
@@ -2016,7 +2433,7 @@
               <w:lang w:eastAsia="pt-BR"/>
             </w:rPr>
           </w:pPr>
-          <w:hyperlink w:anchor="_Toc458508033" w:history="1">
+          <w:hyperlink w:anchor="_Toc458512089" w:history="1">
             <w:r>
               <w:rPr>
                 <w:rStyle w:val="Hyperlink"/>
@@ -2058,7 +2475,7 @@
                 <w:noProof/>
                 <w:webHidden/>
               </w:rPr>
-              <w:instrText xml:space="preserve"> PAGEREF _Toc458508033 \h </w:instrText>
+              <w:instrText xml:space="preserve"> PAGEREF _Toc458512089 \h </w:instrText>
             </w:r>
             <w:r>
               <w:rPr>
@@ -2078,7 +2495,7 @@
                 <w:noProof/>
                 <w:webHidden/>
               </w:rPr>
-              <w:t>5</w:t>
+              <w:t>6</w:t>
             </w:r>
             <w:r>
               <w:rPr>
@@ -2102,7 +2519,7 @@
               <w:lang w:eastAsia="pt-BR"/>
             </w:rPr>
           </w:pPr>
-          <w:hyperlink w:anchor="_Toc458508034" w:history="1">
+          <w:hyperlink w:anchor="_Toc458512090" w:history="1">
             <w:r>
               <w:rPr>
                 <w:rStyle w:val="Hyperlink"/>
@@ -2144,7 +2561,7 @@
                 <w:noProof/>
                 <w:webHidden/>
               </w:rPr>
-              <w:instrText xml:space="preserve"> PAGEREF _Toc458508034 \h </w:instrText>
+              <w:instrText xml:space="preserve"> PAGEREF _Toc458512090 \h </w:instrText>
             </w:r>
             <w:r>
               <w:rPr>
@@ -2164,7 +2581,7 @@
                 <w:noProof/>
                 <w:webHidden/>
               </w:rPr>
-              <w:t>5</w:t>
+              <w:t>6</w:t>
             </w:r>
             <w:r>
               <w:rPr>
@@ -2188,7 +2605,7 @@
               <w:lang w:eastAsia="pt-BR"/>
             </w:rPr>
           </w:pPr>
-          <w:hyperlink w:anchor="_Toc458508035" w:history="1">
+          <w:hyperlink w:anchor="_Toc458512091" w:history="1">
             <w:r>
               <w:rPr>
                 <w:rStyle w:val="Hyperlink"/>
@@ -2230,7 +2647,7 @@
                 <w:noProof/>
                 <w:webHidden/>
               </w:rPr>
-              <w:instrText xml:space="preserve"> PAGEREF _Toc458508035 \h </w:instrText>
+              <w:instrText xml:space="preserve"> PAGEREF _Toc458512091 \h </w:instrText>
             </w:r>
             <w:r>
               <w:rPr>
@@ -2250,7 +2667,7 @@
                 <w:noProof/>
                 <w:webHidden/>
               </w:rPr>
-              <w:t>5</w:t>
+              <w:t>6</w:t>
             </w:r>
             <w:r>
               <w:rPr>
@@ -2298,12 +2715,12 @@
           <w:numId w:val="3"/>
         </w:numPr>
       </w:pPr>
-      <w:bookmarkStart w:id="0" w:name="_Toc458508018"/>
+      <w:bookmarkStart w:id="2" w:name="_Toc458512071"/>
       <w:r>
         <w:lastRenderedPageBreak/>
         <w:t>Introdução</w:t>
       </w:r>
-      <w:bookmarkEnd w:id="0"/>
+      <w:bookmarkEnd w:id="2"/>
     </w:p>
     <w:p>
       <w:pPr>
@@ -2338,11 +2755,11 @@
           <w:numId w:val="2"/>
         </w:numPr>
       </w:pPr>
-      <w:bookmarkStart w:id="1" w:name="_Toc458508019"/>
+      <w:bookmarkStart w:id="3" w:name="_Toc458512072"/>
       <w:r>
         <w:t>Escopo</w:t>
       </w:r>
-      <w:bookmarkEnd w:id="1"/>
+      <w:bookmarkEnd w:id="3"/>
     </w:p>
     <w:p>
       <w:pPr>
@@ -2368,11 +2785,11 @@
           <w:numId w:val="2"/>
         </w:numPr>
       </w:pPr>
-      <w:bookmarkStart w:id="2" w:name="_Toc458508020"/>
+      <w:bookmarkStart w:id="4" w:name="_Toc458512073"/>
       <w:r>
         <w:t>Objetivos</w:t>
       </w:r>
-      <w:bookmarkEnd w:id="2"/>
+      <w:bookmarkEnd w:id="4"/>
     </w:p>
     <w:p>
       <w:pPr>
@@ -2390,11 +2807,11 @@
           <w:numId w:val="2"/>
         </w:numPr>
       </w:pPr>
-      <w:bookmarkStart w:id="3" w:name="_Toc458508021"/>
+      <w:bookmarkStart w:id="5" w:name="_Toc458512074"/>
       <w:r>
         <w:t>Glossário</w:t>
       </w:r>
-      <w:bookmarkEnd w:id="3"/>
+      <w:bookmarkEnd w:id="5"/>
     </w:p>
     <w:p>
       <w:r>
@@ -2574,11 +2991,11 @@
           <w:numId w:val="2"/>
         </w:numPr>
       </w:pPr>
-      <w:bookmarkStart w:id="4" w:name="_Toc458508022"/>
+      <w:bookmarkStart w:id="6" w:name="_Toc458512075"/>
       <w:r>
         <w:t>Posicionamento</w:t>
       </w:r>
-      <w:bookmarkEnd w:id="4"/>
+      <w:bookmarkEnd w:id="6"/>
     </w:p>
     <w:p>
       <w:pPr>
@@ -2588,11 +3005,11 @@
           <w:numId w:val="2"/>
         </w:numPr>
       </w:pPr>
-      <w:bookmarkStart w:id="5" w:name="_Toc458508023"/>
+      <w:bookmarkStart w:id="7" w:name="_Toc458512076"/>
       <w:r>
         <w:t>Oportunidade de Negócios</w:t>
       </w:r>
-      <w:bookmarkEnd w:id="5"/>
+      <w:bookmarkEnd w:id="7"/>
     </w:p>
     <w:p>
       <w:pPr>
@@ -2618,11 +3035,11 @@
           <w:numId w:val="2"/>
         </w:numPr>
       </w:pPr>
-      <w:bookmarkStart w:id="6" w:name="_Toc458508024"/>
+      <w:bookmarkStart w:id="8" w:name="_Toc458512077"/>
       <w:r>
         <w:t>Descrição do Problema</w:t>
       </w:r>
-      <w:bookmarkEnd w:id="6"/>
+      <w:bookmarkEnd w:id="8"/>
     </w:p>
     <w:tbl>
       <w:tblPr>
@@ -2787,12 +3204,12 @@
           <w:numId w:val="2"/>
         </w:numPr>
       </w:pPr>
-      <w:bookmarkStart w:id="7" w:name="_Toc458508025"/>
+      <w:bookmarkStart w:id="9" w:name="_Toc458512078"/>
       <w:r>
         <w:lastRenderedPageBreak/>
         <w:t>Posição do Produto</w:t>
       </w:r>
-      <w:bookmarkEnd w:id="7"/>
+      <w:bookmarkEnd w:id="9"/>
     </w:p>
     <w:tbl>
       <w:tblPr>
@@ -2980,11 +3397,11 @@
           <w:numId w:val="2"/>
         </w:numPr>
       </w:pPr>
-      <w:bookmarkStart w:id="8" w:name="_Toc458508026"/>
+      <w:bookmarkStart w:id="10" w:name="_Toc458512079"/>
       <w:r>
         <w:t>Partes Interessadas</w:t>
       </w:r>
-      <w:bookmarkEnd w:id="8"/>
+      <w:bookmarkEnd w:id="10"/>
     </w:p>
     <w:p>
       <w:pPr>
@@ -2994,11 +3411,11 @@
           <w:numId w:val="2"/>
         </w:numPr>
       </w:pPr>
-      <w:bookmarkStart w:id="9" w:name="_Toc458508027"/>
+      <w:bookmarkStart w:id="11" w:name="_Toc458512080"/>
       <w:r>
         <w:t>Resumo dos Envolvidos</w:t>
       </w:r>
-      <w:bookmarkEnd w:id="9"/>
+      <w:bookmarkEnd w:id="11"/>
     </w:p>
     <w:p>
       <w:pPr>
@@ -3039,11 +3456,11 @@
           <w:numId w:val="2"/>
         </w:numPr>
       </w:pPr>
-      <w:bookmarkStart w:id="10" w:name="_Toc458508028"/>
+      <w:bookmarkStart w:id="12" w:name="_Toc458512081"/>
       <w:r>
         <w:t>Resumo dos Usuários</w:t>
       </w:r>
-      <w:bookmarkEnd w:id="10"/>
+      <w:bookmarkEnd w:id="12"/>
     </w:p>
     <w:tbl>
       <w:tblPr>
@@ -3300,11 +3717,11 @@
           <w:numId w:val="2"/>
         </w:numPr>
       </w:pPr>
-      <w:bookmarkStart w:id="11" w:name="_Toc458508029"/>
+      <w:bookmarkStart w:id="13" w:name="_Toc458512082"/>
       <w:r>
         <w:t>Principais Necessidades da Parte Interessada e Usuários</w:t>
       </w:r>
-      <w:bookmarkEnd w:id="11"/>
+      <w:bookmarkEnd w:id="13"/>
     </w:p>
     <w:p>
       <w:r>
@@ -3324,9 +3741,11 @@
           <w:numId w:val="2"/>
         </w:numPr>
       </w:pPr>
+      <w:bookmarkStart w:id="14" w:name="_Toc458512083"/>
       <w:r>
         <w:t>Gerência de Escopo</w:t>
       </w:r>
+      <w:bookmarkEnd w:id="14"/>
     </w:p>
     <w:p>
       <w:pPr>
@@ -3344,9 +3763,11 @@
           <w:numId w:val="2"/>
         </w:numPr>
       </w:pPr>
+      <w:bookmarkStart w:id="15" w:name="_Toc458512084"/>
       <w:r>
         <w:t>Gerência de Prazo</w:t>
       </w:r>
+      <w:bookmarkEnd w:id="15"/>
     </w:p>
     <w:p>
       <w:pPr>
@@ -3364,6 +3785,7 @@
           <w:numId w:val="2"/>
         </w:numPr>
       </w:pPr>
+      <w:bookmarkStart w:id="16" w:name="_Toc458512085"/>
       <w:r>
         <w:lastRenderedPageBreak/>
         <w:t xml:space="preserve">Auxílio na </w:t>
@@ -3371,6 +3793,7 @@
       <w:r>
         <w:t>Estimativa de Custo</w:t>
       </w:r>
+      <w:bookmarkEnd w:id="16"/>
     </w:p>
     <w:p>
       <w:pPr>
@@ -3396,11 +3819,11 @@
           <w:numId w:val="2"/>
         </w:numPr>
       </w:pPr>
-      <w:bookmarkStart w:id="12" w:name="_Toc458508030"/>
+      <w:bookmarkStart w:id="17" w:name="_Toc458512086"/>
       <w:r>
         <w:t>Visão Geral</w:t>
       </w:r>
-      <w:bookmarkEnd w:id="12"/>
+      <w:bookmarkEnd w:id="17"/>
     </w:p>
     <w:p>
       <w:pPr>
@@ -3410,11 +3833,11 @@
           <w:numId w:val="2"/>
         </w:numPr>
       </w:pPr>
-      <w:bookmarkStart w:id="13" w:name="_Toc458508031"/>
+      <w:bookmarkStart w:id="18" w:name="_Toc458512087"/>
       <w:r>
         <w:t>Perspectiva</w:t>
       </w:r>
-      <w:bookmarkEnd w:id="13"/>
+      <w:bookmarkEnd w:id="18"/>
     </w:p>
     <w:p>
       <w:pPr>
@@ -3461,11 +3884,11 @@
           <w:numId w:val="2"/>
         </w:numPr>
       </w:pPr>
-      <w:bookmarkStart w:id="14" w:name="_Toc458508032"/>
+      <w:bookmarkStart w:id="19" w:name="_Toc458512088"/>
       <w:r>
         <w:t>Funções</w:t>
       </w:r>
-      <w:bookmarkEnd w:id="14"/>
+      <w:bookmarkEnd w:id="19"/>
     </w:p>
     <w:p>
       <w:pPr>
@@ -3494,11 +3917,11 @@
           <w:numId w:val="2"/>
         </w:numPr>
       </w:pPr>
-      <w:bookmarkStart w:id="15" w:name="_Toc458508033"/>
+      <w:bookmarkStart w:id="20" w:name="_Toc458512089"/>
       <w:r>
         <w:t>Suposições e Dependências</w:t>
       </w:r>
-      <w:bookmarkEnd w:id="15"/>
+      <w:bookmarkEnd w:id="20"/>
     </w:p>
     <w:p>
       <w:pPr>
@@ -3522,8 +3945,6 @@
       <w:r>
         <w:t>necessário. Uma versão estável da ferramenta estará disponível durante o desenvolvimento e será considerada a final.</w:t>
       </w:r>
-      <w:bookmarkStart w:id="16" w:name="_GoBack"/>
-      <w:bookmarkEnd w:id="16"/>
     </w:p>
     <w:p>
       <w:pPr>
@@ -3533,18 +3954,19 @@
           <w:numId w:val="2"/>
         </w:numPr>
       </w:pPr>
-      <w:bookmarkStart w:id="17" w:name="_Toc458508034"/>
+      <w:bookmarkStart w:id="21" w:name="_Toc458512090"/>
       <w:r>
         <w:t>Estimativa de Custo</w:t>
       </w:r>
-      <w:bookmarkEnd w:id="17"/>
+      <w:bookmarkEnd w:id="21"/>
     </w:p>
     <w:p>
-      <w:proofErr w:type="gramStart"/>
-      <w:r>
-        <w:t>a</w:t>
-      </w:r>
-      <w:proofErr w:type="gramEnd"/>
+      <w:pPr>
+        <w:ind w:firstLine="708"/>
+      </w:pPr>
+      <w:r>
+        <w:t>Para popularização da ferramenta e por ser uma prática comum do mercado, uma versão grátis, com restrições, será disponibilizada assim como diferentes versões pagas para variados números de membros de projeto, quantidade de requisitos e outros fatores que governam, principalmente, o tamanho do projeto que utiliza a ferramenta.</w:t>
+      </w:r>
     </w:p>
     <w:p>
       <w:pPr>
@@ -3554,18 +3976,27 @@
           <w:numId w:val="2"/>
         </w:numPr>
       </w:pPr>
-      <w:bookmarkStart w:id="18" w:name="_Toc458508035"/>
+      <w:bookmarkStart w:id="22" w:name="_Toc458512091"/>
       <w:r>
         <w:t>Restrições</w:t>
       </w:r>
-      <w:bookmarkEnd w:id="18"/>
+      <w:bookmarkEnd w:id="22"/>
     </w:p>
     <w:p>
-      <w:proofErr w:type="gramStart"/>
-      <w:r>
-        <w:t>a</w:t>
-      </w:r>
-      <w:proofErr w:type="gramEnd"/>
+      <w:pPr>
+        <w:ind w:firstLine="708"/>
+      </w:pPr>
+      <w:r>
+        <w:t xml:space="preserve">A ferramenta </w:t>
+      </w:r>
+      <w:proofErr w:type="spellStart"/>
+      <w:r>
+        <w:t>Talpi</w:t>
+      </w:r>
+      <w:proofErr w:type="spellEnd"/>
+      <w:r>
+        <w:t xml:space="preserve"> não terá estimativas de custo precisas, incialmente não irá dispor de um modelo de dependência entre tarefas ou requisitos não é uma solução completa e única para toda a gestão de um projeto.</w:t>
+      </w:r>
     </w:p>
     <w:sectPr>
       <w:pgSz w:w="11906" w:h="16838"/>
@@ -4643,6 +5074,19 @@
       <w:szCs w:val="24"/>
     </w:rPr>
   </w:style>
+  <w:style w:type="paragraph" w:styleId="TOC3">
+    <w:name w:val="toc 3"/>
+    <w:basedOn w:val="Normal"/>
+    <w:next w:val="Normal"/>
+    <w:autoRedefine/>
+    <w:uiPriority w:val="39"/>
+    <w:unhideWhenUsed/>
+    <w:rsid w:val="000131ED"/>
+    <w:pPr>
+      <w:spacing w:after="100"/>
+      <w:ind w:left="440"/>
+    </w:pPr>
+  </w:style>
 </w:styles>
 </file>
 
@@ -4912,7 +5356,7 @@
 </file>
 
 <file path=customXml/itemProps1.xml><?xml version="1.0" encoding="utf-8"?>
-<ds:datastoreItem xmlns:ds="http://schemas.openxmlformats.org/officeDocument/2006/customXml" ds:itemID="{5000A619-46A6-4B89-9982-2657287ADE50}">
+<ds:datastoreItem xmlns:ds="http://schemas.openxmlformats.org/officeDocument/2006/customXml" ds:itemID="{6F9E01D4-6514-4C3E-8C0A-55C6A7CB5E3B}">
   <ds:schemaRefs>
     <ds:schemaRef ds:uri="http://schemas.openxmlformats.org/officeDocument/2006/bibliography"/>
   </ds:schemaRefs>

</xml_diff>